<commit_message>
Added command line argument instructions to report. Fixed misplaced break in case statement.
</commit_message>
<xml_diff>
--- a/documentation/PDP11 Report.docx
+++ b/documentation/PDP11 Report.docx
@@ -337,7 +337,7 @@
             <v:imagedata r:id="rId8" o:title=""/>
             <w10:wrap type="square"/>
           </v:shape>
-          <o:OLEObject Type="Embed" ProgID="Visio.Drawing.15" ShapeID="_x0000_s1034" DrawAspect="Content" ObjectID="_1453458395" r:id="rId9"/>
+          <o:OLEObject Type="Embed" ProgID="Visio.Drawing.15" ShapeID="_x0000_s1034" DrawAspect="Content" ObjectID="_1453629845" r:id="rId9"/>
         </w:pict>
       </w:r>
     </w:p>
@@ -413,17 +413,96 @@
     </w:p>
     <w:p>
       <w:pPr>
+        <w:spacing w:after="0"/>
+        <w:ind w:left="720"/>
+      </w:pPr>
+      <w:r>
+        <w:t>-f [filename]:</w:t>
+      </w:r>
+      <w:r>
+        <w:tab/>
+      </w:r>
+      <w:r>
+        <w:tab/>
+        <w:t>specify input filename</w:t>
+      </w:r>
+    </w:p>
+    <w:p>
+      <w:pPr>
+        <w:spacing w:after="0"/>
+        <w:ind w:left="720"/>
+      </w:pPr>
+      <w:r>
+        <w:t>-c [PC]:</w:t>
+      </w:r>
+      <w:r>
+        <w:tab/>
+      </w:r>
+      <w:r>
+        <w:tab/>
+      </w:r>
+      <w:r>
+        <w:tab/>
+        <w:t>specify initial Program Counter value</w:t>
+      </w:r>
+    </w:p>
+    <w:p>
+      <w:pPr>
+        <w:spacing w:after="0"/>
+        <w:ind w:left="720"/>
+      </w:pPr>
+      <w:r>
+        <w:t>-o [path/filename]:</w:t>
+      </w:r>
+      <w:r>
+        <w:tab/>
+        <w:t>specify output trace file directory/filename</w:t>
+      </w:r>
+    </w:p>
+    <w:p>
+      <w:pPr>
+        <w:spacing w:after="0"/>
+        <w:ind w:left="720"/>
+      </w:pPr>
+      <w:r>
+        <w:t>-r [path/filename]:</w:t>
+      </w:r>
+      <w:r>
+        <w:tab/>
+        <w:t>specify register dump file directory/filename</w:t>
+      </w:r>
+    </w:p>
+    <w:p>
+      <w:pPr>
+        <w:spacing w:after="0"/>
+        <w:ind w:left="720"/>
+      </w:pPr>
+      <w:r>
+        <w:t>-d:</w:t>
+      </w:r>
+      <w:r>
+        <w:tab/>
+      </w:r>
+      <w:r>
+        <w:tab/>
+      </w:r>
+      <w:r>
+        <w:tab/>
+      </w:r>
+      <w:r>
+        <w:t xml:space="preserve">enable print of GPR contents to </w:t>
+      </w:r>
+      <w:proofErr w:type="spellStart"/>
+      <w:r>
+        <w:t>stdout</w:t>
+      </w:r>
+      <w:proofErr w:type="spellEnd"/>
+    </w:p>
+    <w:p>
+      <w:pPr>
         <w:pStyle w:val="Heading1"/>
       </w:pPr>
       <w:r>
-        <w:t>Test Plan</w:t>
-      </w:r>
-    </w:p>
-    <w:p>
-      <w:pPr>
-        <w:pStyle w:val="Heading1"/>
-      </w:pPr>
-      <w:r>
         <w:t>Source Code</w:t>
       </w:r>
     </w:p>
@@ -432,7 +511,7 @@
         <w:spacing w:after="0"/>
       </w:pPr>
       <w:r>
-        <w:t>The source code for the simulator can be found here:</w:t>
+        <w:t>The source code for the simulator is attached, and can be found here:</w:t>
       </w:r>
     </w:p>
     <w:p>
@@ -445,7 +524,14 @@
         </w:r>
       </w:hyperlink>
     </w:p>
-    <w:p/>
+    <w:p>
+      <w:pPr>
+        <w:pStyle w:val="Heading1"/>
+      </w:pPr>
+      <w:r>
+        <w:t>Test Plan</w:t>
+      </w:r>
+    </w:p>
     <w:sectPr>
       <w:footerReference w:type="default" r:id="rId11"/>
       <w:pgSz w:w="12240" w:h="15840"/>
@@ -1767,7 +1853,7 @@
 </file>
 
 <file path=customXml/itemProps1.xml><?xml version="1.0" encoding="utf-8"?>
-<ds:datastoreItem xmlns:ds="http://schemas.openxmlformats.org/officeDocument/2006/customXml" ds:itemID="{5999345C-8DD4-49BC-85D7-2C6FFA290743}">
+<ds:datastoreItem xmlns:ds="http://schemas.openxmlformats.org/officeDocument/2006/customXml" ds:itemID="{CAB5B708-7EE7-4455-9CC8-838A2BE6FEFC}">
   <ds:schemaRefs>
     <ds:schemaRef ds:uri="http://schemas.openxmlformats.org/officeDocument/2006/bibliography"/>
   </ds:schemaRefs>

</xml_diff>